<commit_message>
- some modify for test compare
</commit_message>
<xml_diff>
--- a/测试文档.docx
+++ b/测试文档.docx
@@ -95,84 +95,16 @@
           <w:rFonts w:hint="eastAsia"/>
           <w:szCs w:val="24"/>
         </w:rPr>
-        <w:t>Entities</w:t>
-      </w:r>
-      <w:r>
-        <w:rPr>
-          <w:rFonts w:hint="eastAsia"/>
-          <w:szCs w:val="24"/>
-        </w:rPr>
-        <w:t>、</w:t>
-      </w:r>
-      <w:r>
-        <w:rPr>
-          <w:rFonts w:hint="eastAsia"/>
-          <w:szCs w:val="24"/>
-        </w:rPr>
-        <w:t>Repositories</w:t>
-      </w:r>
-      <w:r>
-        <w:rPr>
-          <w:rFonts w:hint="eastAsia"/>
-          <w:szCs w:val="24"/>
-        </w:rPr>
-        <w:t>、</w:t>
-      </w:r>
-      <w:r>
-        <w:rPr>
-          <w:rFonts w:hint="eastAsia"/>
-          <w:szCs w:val="24"/>
-        </w:rPr>
-        <w:t>Domain Services</w:t>
-      </w:r>
-      <w:r>
-        <w:rPr>
-          <w:rFonts w:hint="eastAsia"/>
-          <w:szCs w:val="24"/>
-        </w:rPr>
-        <w:t>、</w:t>
-      </w:r>
-      <w:r>
-        <w:rPr>
-          <w:rFonts w:hint="eastAsia"/>
-          <w:szCs w:val="24"/>
-        </w:rPr>
-        <w:t>Domain Events</w:t>
-      </w:r>
-      <w:r>
-        <w:rPr>
-          <w:rFonts w:hint="eastAsia"/>
-          <w:szCs w:val="24"/>
-        </w:rPr>
-        <w:t>、</w:t>
-      </w:r>
-      <w:r>
-        <w:rPr>
-          <w:rFonts w:hint="eastAsia"/>
-          <w:szCs w:val="24"/>
-        </w:rPr>
-        <w:t>Application Services</w:t>
-      </w:r>
-      <w:r>
-        <w:rPr>
-          <w:rFonts w:hint="eastAsia"/>
-          <w:szCs w:val="24"/>
-        </w:rPr>
-        <w:t>、</w:t>
-      </w:r>
-      <w:r>
-        <w:rPr>
-          <w:rFonts w:hint="eastAsia"/>
-          <w:szCs w:val="24"/>
-        </w:rPr>
-        <w:t>DTOs</w:t>
-      </w:r>
-      <w:r>
-        <w:rPr>
-          <w:rFonts w:hint="eastAsia"/>
-          <w:szCs w:val="24"/>
-        </w:rPr>
-        <w:t>等）</w:t>
+        <w:t>修改的地方</w:t>
+      </w:r>
+      <w:bookmarkStart w:id="0" w:name="_GoBack"/>
+      <w:bookmarkEnd w:id="0"/>
+      <w:r>
+        <w:rPr>
+          <w:rFonts w:hint="eastAsia"/>
+          <w:szCs w:val="24"/>
+        </w:rPr>
+        <w:t>）</w:t>
       </w:r>
     </w:p>
     <w:p>
@@ -192,23 +124,7 @@
           <w:rFonts w:hint="eastAsia"/>
           <w:szCs w:val="24"/>
         </w:rPr>
-        <w:t xml:space="preserve">Castle </w:t>
-      </w:r>
-      <w:proofErr w:type="spellStart"/>
-      <w:r>
-        <w:rPr>
-          <w:rFonts w:hint="eastAsia"/>
-          <w:szCs w:val="24"/>
-        </w:rPr>
-        <w:t>windsor</w:t>
-      </w:r>
-      <w:proofErr w:type="spellEnd"/>
-      <w:r>
-        <w:rPr>
-          <w:rFonts w:hint="eastAsia"/>
-          <w:szCs w:val="24"/>
-        </w:rPr>
-        <w:t xml:space="preserve"> </w:t>
+        <w:t xml:space="preserve">Castle windsor </w:t>
       </w:r>
       <w:r>
         <w:rPr>
@@ -235,17 +151,8 @@
           <w:rFonts w:hint="eastAsia"/>
           <w:szCs w:val="24"/>
         </w:rPr>
-        <w:t xml:space="preserve">Entity Framework 6 \ </w:t>
-      </w:r>
-      <w:proofErr w:type="spellStart"/>
-      <w:r>
-        <w:rPr>
-          <w:rFonts w:hint="eastAsia"/>
-          <w:szCs w:val="24"/>
-        </w:rPr>
-        <w:t>NHibernate</w:t>
-      </w:r>
-      <w:proofErr w:type="spellEnd"/>
+        <w:t>Entity Framework 6 \ NHibernate</w:t>
+      </w:r>
       <w:r>
         <w:rPr>
           <w:rFonts w:hint="eastAsia"/>
@@ -293,7 +200,6 @@
           <w:szCs w:val="24"/>
         </w:rPr>
       </w:pPr>
-      <w:proofErr w:type="spellStart"/>
       <w:r>
         <w:rPr>
           <w:rFonts w:hint="eastAsia"/>
@@ -301,7 +207,6 @@
         </w:rPr>
         <w:t>AutoMapper</w:t>
       </w:r>
-      <w:proofErr w:type="spellEnd"/>
       <w:r>
         <w:rPr>
           <w:rFonts w:hint="eastAsia"/>
@@ -309,7 +214,6 @@
         </w:rPr>
         <w:t>（实现</w:t>
       </w:r>
-      <w:proofErr w:type="spellStart"/>
       <w:r>
         <w:rPr>
           <w:rFonts w:hint="eastAsia"/>
@@ -317,7 +221,6 @@
         </w:rPr>
         <w:t>Dto</w:t>
       </w:r>
-      <w:proofErr w:type="spellEnd"/>
       <w:r>
         <w:rPr>
           <w:rFonts w:hint="eastAsia"/>
@@ -326,10 +229,7 @@
         <w:t>类与实体类的双向自动转换）</w:t>
       </w:r>
     </w:p>
-    <w:p>
-      <w:bookmarkStart w:id="0" w:name="_GoBack"/>
-      <w:bookmarkEnd w:id="0"/>
-    </w:p>
+    <w:p/>
     <w:sectPr>
       <w:pgSz w:w="11906" w:h="16838"/>
       <w:pgMar w:top="1440" w:right="1800" w:bottom="1440" w:left="1800" w:header="851" w:footer="992" w:gutter="0"/>
@@ -338,6 +238,44 @@
     </w:sectPr>
   </w:body>
 </w:document>
+</file>
+
+<file path=word/endnotes.xml><?xml version="1.0" encoding="utf-8"?>
+<w:endnotes xmlns:wpc="http://schemas.microsoft.com/office/word/2010/wordprocessingCanvas" xmlns:mc="http://schemas.openxmlformats.org/markup-compatibility/2006" xmlns:o="urn:schemas-microsoft-com:office:office" xmlns:r="http://schemas.openxmlformats.org/officeDocument/2006/relationships" xmlns:m="http://schemas.openxmlformats.org/officeDocument/2006/math" xmlns:v="urn:schemas-microsoft-com:vml" xmlns:wp14="http://schemas.microsoft.com/office/word/2010/wordprocessingDrawing" xmlns:wp="http://schemas.openxmlformats.org/drawingml/2006/wordprocessingDrawing" xmlns:w10="urn:schemas-microsoft-com:office:word" xmlns:w="http://schemas.openxmlformats.org/wordprocessingml/2006/main" xmlns:w14="http://schemas.microsoft.com/office/word/2010/wordml" xmlns:wpg="http://schemas.microsoft.com/office/word/2010/wordprocessingGroup" xmlns:wpi="http://schemas.microsoft.com/office/word/2010/wordprocessingInk" xmlns:wne="http://schemas.microsoft.com/office/word/2006/wordml" xmlns:wps="http://schemas.microsoft.com/office/word/2010/wordprocessingShape" mc:Ignorable="w14 wp14">
+  <w:endnote w:type="separator" w:id="-1">
+    <w:p>
+      <w:r>
+        <w:separator/>
+      </w:r>
+    </w:p>
+  </w:endnote>
+  <w:endnote w:type="continuationSeparator" w:id="0">
+    <w:p>
+      <w:r>
+        <w:continuationSeparator/>
+      </w:r>
+    </w:p>
+  </w:endnote>
+</w:endnotes>
+</file>
+
+<file path=word/footnotes.xml><?xml version="1.0" encoding="utf-8"?>
+<w:footnotes xmlns:wpc="http://schemas.microsoft.com/office/word/2010/wordprocessingCanvas" xmlns:mc="http://schemas.openxmlformats.org/markup-compatibility/2006" xmlns:o="urn:schemas-microsoft-com:office:office" xmlns:r="http://schemas.openxmlformats.org/officeDocument/2006/relationships" xmlns:m="http://schemas.openxmlformats.org/officeDocument/2006/math" xmlns:v="urn:schemas-microsoft-com:vml" xmlns:wp14="http://schemas.microsoft.com/office/word/2010/wordprocessingDrawing" xmlns:wp="http://schemas.openxmlformats.org/drawingml/2006/wordprocessingDrawing" xmlns:w10="urn:schemas-microsoft-com:office:word" xmlns:w="http://schemas.openxmlformats.org/wordprocessingml/2006/main" xmlns:w14="http://schemas.microsoft.com/office/word/2010/wordml" xmlns:wpg="http://schemas.microsoft.com/office/word/2010/wordprocessingGroup" xmlns:wpi="http://schemas.microsoft.com/office/word/2010/wordprocessingInk" xmlns:wne="http://schemas.microsoft.com/office/word/2006/wordml" xmlns:wps="http://schemas.microsoft.com/office/word/2010/wordprocessingShape" mc:Ignorable="w14 wp14">
+  <w:footnote w:type="separator" w:id="-1">
+    <w:p>
+      <w:r>
+        <w:separator/>
+      </w:r>
+    </w:p>
+  </w:footnote>
+  <w:footnote w:type="continuationSeparator" w:id="0">
+    <w:p>
+      <w:r>
+        <w:continuationSeparator/>
+      </w:r>
+    </w:p>
+  </w:footnote>
+</w:footnotes>
 </file>
 
 <file path=word/numbering.xml><?xml version="1.0" encoding="utf-8"?>
@@ -664,6 +602,71 @@
       <w:sz w:val="24"/>
     </w:rPr>
   </w:style>
+  <w:style w:type="paragraph" w:styleId="a3">
+    <w:name w:val="header"/>
+    <w:basedOn w:val="a"/>
+    <w:link w:val="Char"/>
+    <w:uiPriority w:val="99"/>
+    <w:unhideWhenUsed/>
+    <w:rsid w:val="00C1635A"/>
+    <w:pPr>
+      <w:pBdr>
+        <w:bottom w:val="single" w:sz="6" w:space="1" w:color="auto"/>
+      </w:pBdr>
+      <w:tabs>
+        <w:tab w:val="center" w:pos="4153"/>
+        <w:tab w:val="right" w:pos="8306"/>
+      </w:tabs>
+      <w:snapToGrid w:val="0"/>
+      <w:jc w:val="center"/>
+    </w:pPr>
+    <w:rPr>
+      <w:sz w:val="18"/>
+      <w:szCs w:val="18"/>
+    </w:rPr>
+  </w:style>
+  <w:style w:type="character" w:customStyle="1" w:styleId="Char">
+    <w:name w:val="页眉 Char"/>
+    <w:basedOn w:val="a0"/>
+    <w:link w:val="a3"/>
+    <w:uiPriority w:val="99"/>
+    <w:rsid w:val="00C1635A"/>
+    <w:rPr>
+      <w:sz w:val="18"/>
+      <w:szCs w:val="18"/>
+    </w:rPr>
+  </w:style>
+  <w:style w:type="paragraph" w:styleId="a4">
+    <w:name w:val="footer"/>
+    <w:basedOn w:val="a"/>
+    <w:link w:val="Char0"/>
+    <w:uiPriority w:val="99"/>
+    <w:unhideWhenUsed/>
+    <w:rsid w:val="00C1635A"/>
+    <w:pPr>
+      <w:tabs>
+        <w:tab w:val="center" w:pos="4153"/>
+        <w:tab w:val="right" w:pos="8306"/>
+      </w:tabs>
+      <w:snapToGrid w:val="0"/>
+      <w:jc w:val="left"/>
+    </w:pPr>
+    <w:rPr>
+      <w:sz w:val="18"/>
+      <w:szCs w:val="18"/>
+    </w:rPr>
+  </w:style>
+  <w:style w:type="character" w:customStyle="1" w:styleId="Char0">
+    <w:name w:val="页脚 Char"/>
+    <w:basedOn w:val="a0"/>
+    <w:link w:val="a4"/>
+    <w:uiPriority w:val="99"/>
+    <w:rsid w:val="00C1635A"/>
+    <w:rPr>
+      <w:sz w:val="18"/>
+      <w:szCs w:val="18"/>
+    </w:rPr>
+  </w:style>
 </w:styles>
 </file>
 
@@ -868,6 +871,71 @@
     <w:rPr>
       <w:rFonts w:ascii="Arial" w:eastAsia="宋体" w:hAnsi="Arial" w:cs="黑体"/>
       <w:sz w:val="24"/>
+    </w:rPr>
+  </w:style>
+  <w:style w:type="paragraph" w:styleId="a3">
+    <w:name w:val="header"/>
+    <w:basedOn w:val="a"/>
+    <w:link w:val="Char"/>
+    <w:uiPriority w:val="99"/>
+    <w:unhideWhenUsed/>
+    <w:rsid w:val="00C1635A"/>
+    <w:pPr>
+      <w:pBdr>
+        <w:bottom w:val="single" w:sz="6" w:space="1" w:color="auto"/>
+      </w:pBdr>
+      <w:tabs>
+        <w:tab w:val="center" w:pos="4153"/>
+        <w:tab w:val="right" w:pos="8306"/>
+      </w:tabs>
+      <w:snapToGrid w:val="0"/>
+      <w:jc w:val="center"/>
+    </w:pPr>
+    <w:rPr>
+      <w:sz w:val="18"/>
+      <w:szCs w:val="18"/>
+    </w:rPr>
+  </w:style>
+  <w:style w:type="character" w:customStyle="1" w:styleId="Char">
+    <w:name w:val="页眉 Char"/>
+    <w:basedOn w:val="a0"/>
+    <w:link w:val="a3"/>
+    <w:uiPriority w:val="99"/>
+    <w:rsid w:val="00C1635A"/>
+    <w:rPr>
+      <w:sz w:val="18"/>
+      <w:szCs w:val="18"/>
+    </w:rPr>
+  </w:style>
+  <w:style w:type="paragraph" w:styleId="a4">
+    <w:name w:val="footer"/>
+    <w:basedOn w:val="a"/>
+    <w:link w:val="Char0"/>
+    <w:uiPriority w:val="99"/>
+    <w:unhideWhenUsed/>
+    <w:rsid w:val="00C1635A"/>
+    <w:pPr>
+      <w:tabs>
+        <w:tab w:val="center" w:pos="4153"/>
+        <w:tab w:val="right" w:pos="8306"/>
+      </w:tabs>
+      <w:snapToGrid w:val="0"/>
+      <w:jc w:val="left"/>
+    </w:pPr>
+    <w:rPr>
+      <w:sz w:val="18"/>
+      <w:szCs w:val="18"/>
+    </w:rPr>
+  </w:style>
+  <w:style w:type="character" w:customStyle="1" w:styleId="Char0">
+    <w:name w:val="页脚 Char"/>
+    <w:basedOn w:val="a0"/>
+    <w:link w:val="a4"/>
+    <w:uiPriority w:val="99"/>
+    <w:rsid w:val="00C1635A"/>
+    <w:rPr>
+      <w:sz w:val="18"/>
+      <w:szCs w:val="18"/>
     </w:rPr>
   </w:style>
 </w:styles>

</xml_diff>